<commit_message>
cleaning code for readability
</commit_message>
<xml_diff>
--- a/API_Observations.docx
+++ b/API_Observations.docx
@@ -77,13 +77,23 @@
       <w:r>
         <w:t>None of the other correlations reach above a very weak correlation, suggesting no real effects from increasing/</w:t>
       </w:r>
-      <w:proofErr w:type="spellStart"/>
-      <w:r>
-        <w:t>decreaseing</w:t>
-      </w:r>
-      <w:proofErr w:type="spellEnd"/>
+      <w:r>
+        <w:t>decreasing</w:t>
+      </w:r>
       <w:r>
         <w:t xml:space="preserve"> latitude.</w:t>
+      </w:r>
+    </w:p>
+    <w:p>
+      <w:pPr>
+        <w:pStyle w:val="ListParagraph"/>
+        <w:numPr>
+          <w:ilvl w:val="0"/>
+          <w:numId w:val="1"/>
+        </w:numPr>
+      </w:pPr>
+      <w:r>
+        <w:t>Countries like Mexico and Australia fit the criteria. Enjoy your vacation!</w:t>
       </w:r>
     </w:p>
     <w:p/>

</xml_diff>